<commit_message>
Neue Dokumentation mit Repository-Bezug
</commit_message>
<xml_diff>
--- a/Darstellung der Projektergebnisse.docx
+++ b/Darstellung der Projektergebnisse.docx
@@ -1119,30 +1119,72 @@
           <w:szCs w:val="24"/>
           <w:lang w:eastAsia="de-DE"/>
         </w:rPr>
-        <w:t xml:space="preserve">-Dateien. Diese können mit Hilfe eines USB-Sticks auf den 3D-Drucker übertragen werden. Dort dann die oben erwähnten Einstellungen eingeben und den Druck starten. Um ein besseres Druckergebnis zu erzielen, haben wir die 4 Teile nacheinander gedruckt. Deshalb sind es auch vier Dateien und nicht nur eine. Beim Druck von mehreren Teilen gleichzeitig, zieht der 3D-Drucker immer Fäden, wenn er von einem Teil zum nächsten </w:t>
-      </w:r>
-      <w:r>
-        <w:rPr>
-          <w:rFonts w:ascii="Times New Roman" w:eastAsia="Times New Roman" w:hAnsi="Times New Roman" w:cs="Times New Roman"/>
-          <w:color w:val="000000"/>
-          <w:sz w:val="24"/>
-          <w:szCs w:val="24"/>
-          <w:lang w:eastAsia="de-DE"/>
-        </w:rPr>
-        <w:t>fährt. Somit ist die Oberflächengüte nicht mehr so gut, wie wenn man alle Teile einzeln druckt.</w:t>
-      </w:r>
-      <w:r>
-        <w:rPr>
-          <w:rFonts w:ascii="Times New Roman" w:eastAsia="Times New Roman" w:hAnsi="Times New Roman" w:cs="Times New Roman"/>
-          <w:color w:val="000000"/>
-          <w:sz w:val="24"/>
-          <w:szCs w:val="24"/>
-          <w:lang w:eastAsia="de-DE"/>
-        </w:rPr>
-        <w:t xml:space="preserve"> </w:t>
+        <w:t>-Dateien.</w:t>
+      </w:r>
+      <w:r>
+        <w:rPr>
+          <w:rFonts w:ascii="Times New Roman" w:eastAsia="Times New Roman" w:hAnsi="Times New Roman" w:cs="Times New Roman"/>
+          <w:color w:val="000000"/>
+          <w:sz w:val="24"/>
+          <w:szCs w:val="24"/>
+          <w:lang w:eastAsia="de-DE"/>
+        </w:rPr>
+        <w:t xml:space="preserve"> Dies finden Sie in diesem </w:t>
+      </w:r>
+      <w:hyperlink r:id="rId10" w:history="1">
+        <w:r>
+          <w:rPr>
+            <w:rStyle w:val="Hyperlink"/>
+            <w:rFonts w:ascii="Times New Roman" w:eastAsia="Times New Roman" w:hAnsi="Times New Roman" w:cs="Times New Roman"/>
+            <w:sz w:val="24"/>
+            <w:szCs w:val="24"/>
+            <w:lang w:eastAsia="de-DE"/>
+          </w:rPr>
+          <w:t>Gut-Hub Repository</w:t>
+        </w:r>
+      </w:hyperlink>
+      <w:r>
+        <w:rPr>
+          <w:rFonts w:ascii="Times New Roman" w:eastAsia="Times New Roman" w:hAnsi="Times New Roman" w:cs="Times New Roman"/>
+          <w:color w:val="000000"/>
+          <w:sz w:val="24"/>
+          <w:szCs w:val="24"/>
+          <w:lang w:eastAsia="de-DE"/>
+        </w:rPr>
+        <w:t xml:space="preserve"> Diese können mit Hilfe eines USB-Sticks auf den 3D-Drucker übertragen werden. Dort dann die oben erwähnten Einstellungen eingeben und den Druck starten. Um ein besseres Druckergebnis zu erzielen, haben wir die 4 Teile nacheinander gedruckt. Deshalb sind es auch vier Dateien und nicht nur eine. Beim Druck von mehreren Teilen gleichzeitig, zieht der 3D-Drucker immer Fäden, wenn er von einem Teil zum nächsten </w:t>
+      </w:r>
+      <w:r>
+        <w:rPr>
+          <w:rFonts w:ascii="Times New Roman" w:eastAsia="Times New Roman" w:hAnsi="Times New Roman" w:cs="Times New Roman"/>
+          <w:color w:val="000000"/>
+          <w:sz w:val="24"/>
+          <w:szCs w:val="24"/>
+          <w:lang w:eastAsia="de-DE"/>
+        </w:rPr>
+        <w:t xml:space="preserve">fährt. Somit ist die </w:t>
       </w:r>
       <w:bookmarkStart w:id="0" w:name="_GoBack"/>
       <w:bookmarkEnd w:id="0"/>
+      <w:r>
+        <w:rPr>
+          <w:rFonts w:ascii="Times New Roman" w:eastAsia="Times New Roman" w:hAnsi="Times New Roman" w:cs="Times New Roman"/>
+          <w:color w:val="000000"/>
+          <w:sz w:val="24"/>
+          <w:szCs w:val="24"/>
+          <w:lang w:eastAsia="de-DE"/>
+        </w:rPr>
+        <w:t>Oberflächengüte nicht mehr so gut, wie wenn man alle Teile einzeln druckt.</w:t>
+      </w:r>
+      <w:r>
+        <w:rPr>
+          <w:rFonts w:ascii="Times New Roman" w:eastAsia="Times New Roman" w:hAnsi="Times New Roman" w:cs="Times New Roman"/>
+          <w:color w:val="000000"/>
+          <w:sz w:val="24"/>
+          <w:szCs w:val="24"/>
+          <w:lang w:eastAsia="de-DE"/>
+        </w:rPr>
+        <w:t xml:space="preserve"> </w:t>
+      </w:r>
       <w:r>
         <w:rPr>
           <w:rFonts w:ascii="Times New Roman" w:eastAsia="Times New Roman" w:hAnsi="Times New Roman" w:cs="Times New Roman"/>
@@ -1557,7 +1599,7 @@
                     </pic:cNvPicPr>
                   </pic:nvPicPr>
                   <pic:blipFill>
-                    <a:blip r:embed="rId10" cstate="print">
+                    <a:blip r:embed="rId11" cstate="print">
                       <a:extLst>
                         <a:ext uri="{28A0092B-C50C-407E-A947-70E740481C1C}">
                           <a14:useLocalDpi xmlns:a14="http://schemas.microsoft.com/office/drawing/2010/main" val="0"/>
@@ -1613,7 +1655,7 @@
                     </pic:cNvPicPr>
                   </pic:nvPicPr>
                   <pic:blipFill>
-                    <a:blip r:embed="rId11" cstate="print">
+                    <a:blip r:embed="rId12" cstate="print">
                       <a:extLst>
                         <a:ext uri="{28A0092B-C50C-407E-A947-70E740481C1C}">
                           <a14:useLocalDpi xmlns:a14="http://schemas.microsoft.com/office/drawing/2010/main" val="0"/>
@@ -1721,7 +1763,7 @@
                     </pic:cNvPicPr>
                   </pic:nvPicPr>
                   <pic:blipFill>
-                    <a:blip r:embed="rId12" cstate="print">
+                    <a:blip r:embed="rId13" cstate="print">
                       <a:extLst>
                         <a:ext uri="{28A0092B-C50C-407E-A947-70E740481C1C}">
                           <a14:useLocalDpi xmlns:a14="http://schemas.microsoft.com/office/drawing/2010/main" val="0"/>
@@ -1777,7 +1819,7 @@
                     </pic:cNvPicPr>
                   </pic:nvPicPr>
                   <pic:blipFill>
-                    <a:blip r:embed="rId13" cstate="print">
+                    <a:blip r:embed="rId14" cstate="print">
                       <a:extLst>
                         <a:ext uri="{28A0092B-C50C-407E-A947-70E740481C1C}">
                           <a14:useLocalDpi xmlns:a14="http://schemas.microsoft.com/office/drawing/2010/main" val="0"/>
@@ -2624,7 +2666,7 @@
                     </pic:cNvPicPr>
                   </pic:nvPicPr>
                   <pic:blipFill>
-                    <a:blip r:embed="rId14" cstate="print">
+                    <a:blip r:embed="rId15" cstate="print">
                       <a:extLst>
                         <a:ext uri="{28A0092B-C50C-407E-A947-70E740481C1C}">
                           <a14:useLocalDpi xmlns:a14="http://schemas.microsoft.com/office/drawing/2010/main" val="0"/>
@@ -2680,7 +2722,7 @@
                     </pic:cNvPicPr>
                   </pic:nvPicPr>
                   <pic:blipFill>
-                    <a:blip r:embed="rId15" cstate="print">
+                    <a:blip r:embed="rId16" cstate="print">
                       <a:extLst>
                         <a:ext uri="{28A0092B-C50C-407E-A947-70E740481C1C}">
                           <a14:useLocalDpi xmlns:a14="http://schemas.microsoft.com/office/drawing/2010/main" val="0"/>
@@ -2762,8 +2804,8 @@
       </w:r>
     </w:p>
     <w:sectPr>
-      <w:headerReference w:type="default" r:id="rId16"/>
-      <w:footerReference w:type="default" r:id="rId17"/>
+      <w:headerReference w:type="default" r:id="rId17"/>
+      <w:footerReference w:type="default" r:id="rId18"/>
       <w:pgSz w:w="11906" w:h="16838"/>
       <w:pgMar w:top="1417" w:right="1417" w:bottom="1134" w:left="1417" w:header="708" w:footer="708" w:gutter="0"/>
       <w:cols w:space="708"/>
@@ -3927,6 +3969,18 @@
       <w:lang w:eastAsia="de-DE"/>
     </w:rPr>
   </w:style>
+  <w:style w:type="character" w:styleId="NichtaufgelsteErwhnung">
+    <w:name w:val="Unresolved Mention"/>
+    <w:basedOn w:val="Absatz-Standardschriftart"/>
+    <w:uiPriority w:val="99"/>
+    <w:semiHidden/>
+    <w:unhideWhenUsed/>
+    <w:rsid w:val="003E3094"/>
+    <w:rPr>
+      <w:color w:val="605E5C"/>
+      <w:shd w:val="clear" w:color="auto" w:fill="E1DFDD"/>
+    </w:rPr>
+  </w:style>
 </w:styles>
 </file>
 

</xml_diff>